<commit_message>
update perf issues report
</commit_message>
<xml_diff>
--- a/analysis/Performance_issues.docx
+++ b/analysis/Performance_issues.docx
@@ -25,6 +25,16 @@
     </w:p>
     <w:sdt>
       <w:sdtPr>
+        <w:rPr>
+          <w:rFonts w:asciiTheme="minorHAnsi" w:eastAsiaTheme="minorHAnsi" w:hAnsiTheme="minorHAnsi" w:cstheme="minorBidi"/>
+          <w:b w:val="0"/>
+          <w:bCs w:val="0"/>
+          <w:color w:val="auto"/>
+          <w:kern w:val="2"/>
+          <w:szCs w:val="24"/>
+          <w:lang w:val="en-BY"/>
+          <w14:ligatures w14:val="standardContextual"/>
+        </w:rPr>
         <w:id w:val="234354561"/>
         <w:docPartObj>
           <w:docPartGallery w:val="Table of Contents"/>
@@ -33,13 +43,7 @@
       </w:sdtPr>
       <w:sdtEndPr>
         <w:rPr>
-          <w:rFonts w:asciiTheme="minorHAnsi" w:eastAsiaTheme="minorHAnsi" w:hAnsiTheme="minorHAnsi" w:cstheme="minorBidi"/>
           <w:noProof/>
-          <w:color w:val="auto"/>
-          <w:kern w:val="2"/>
-          <w:szCs w:val="24"/>
-          <w:lang w:val="en-BY"/>
-          <w14:ligatures w14:val="standardContextual"/>
         </w:rPr>
       </w:sdtEndPr>
       <w:sdtContent>
@@ -84,7 +88,7 @@
             </w:rPr>
             <w:fldChar w:fldCharType="separate"/>
           </w:r>
-          <w:hyperlink w:anchor="_Toc150272406" w:history="1">
+          <w:hyperlink w:anchor="_Toc150274485" w:history="1">
             <w:r>
               <w:rPr>
                 <w:rStyle w:val="Hyperlink"/>
@@ -112,7 +116,7 @@
                 <w:noProof/>
                 <w:webHidden/>
               </w:rPr>
-              <w:instrText xml:space="preserve"> PAGEREF _Toc150272406 \h </w:instrText>
+              <w:instrText xml:space="preserve"> PAGEREF _Toc150274485 \h </w:instrText>
             </w:r>
             <w:r>
               <w:rPr>
@@ -159,7 +163,7 @@
               <w:lang w:eastAsia="en-GB"/>
             </w:rPr>
           </w:pPr>
-          <w:hyperlink w:anchor="_Toc150272407" w:history="1">
+          <w:hyperlink w:anchor="_Toc150274486" w:history="1">
             <w:r>
               <w:rPr>
                 <w:rStyle w:val="Hyperlink"/>
@@ -205,7 +209,7 @@
                 <w:noProof/>
                 <w:webHidden/>
               </w:rPr>
-              <w:instrText xml:space="preserve"> PAGEREF _Toc150272407 \h </w:instrText>
+              <w:instrText xml:space="preserve"> PAGEREF _Toc150274486 \h </w:instrText>
             </w:r>
             <w:r>
               <w:rPr>
@@ -252,7 +256,7 @@
               <w:lang w:eastAsia="en-GB"/>
             </w:rPr>
           </w:pPr>
-          <w:hyperlink w:anchor="_Toc150272408" w:history="1">
+          <w:hyperlink w:anchor="_Toc150274487" w:history="1">
             <w:r>
               <w:rPr>
                 <w:rStyle w:val="Hyperlink"/>
@@ -298,7 +302,7 @@
                 <w:noProof/>
                 <w:webHidden/>
               </w:rPr>
-              <w:instrText xml:space="preserve"> PAGEREF _Toc150272408 \h </w:instrText>
+              <w:instrText xml:space="preserve"> PAGEREF _Toc150274487 \h </w:instrText>
             </w:r>
             <w:r>
               <w:rPr>
@@ -345,7 +349,7 @@
               <w:lang w:eastAsia="en-GB"/>
             </w:rPr>
           </w:pPr>
-          <w:hyperlink w:anchor="_Toc150272409" w:history="1">
+          <w:hyperlink w:anchor="_Toc150274488" w:history="1">
             <w:r>
               <w:rPr>
                 <w:rStyle w:val="Hyperlink"/>
@@ -373,7 +377,7 @@
                 <w:noProof/>
                 <w:webHidden/>
               </w:rPr>
-              <w:instrText xml:space="preserve"> PAGEREF _Toc150272409 \h </w:instrText>
+              <w:instrText xml:space="preserve"> PAGEREF _Toc150274488 \h </w:instrText>
             </w:r>
             <w:r>
               <w:rPr>
@@ -420,7 +424,7 @@
               <w:lang w:eastAsia="en-GB"/>
             </w:rPr>
           </w:pPr>
-          <w:hyperlink w:anchor="_Toc150272410" w:history="1">
+          <w:hyperlink w:anchor="_Toc150274489" w:history="1">
             <w:r>
               <w:rPr>
                 <w:rStyle w:val="Hyperlink"/>
@@ -448,7 +452,7 @@
                 <w:noProof/>
                 <w:webHidden/>
               </w:rPr>
-              <w:instrText xml:space="preserve"> PAGEREF _Toc150272410 \h </w:instrText>
+              <w:instrText xml:space="preserve"> PAGEREF _Toc150274489 \h </w:instrText>
             </w:r>
             <w:r>
               <w:rPr>
@@ -469,6 +473,156 @@
                 <w:webHidden/>
               </w:rPr>
               <w:t>4</w:t>
+            </w:r>
+            <w:r>
+              <w:rPr>
+                <w:noProof/>
+                <w:webHidden/>
+              </w:rPr>
+              <w:fldChar w:fldCharType="end"/>
+            </w:r>
+          </w:hyperlink>
+        </w:p>
+        <w:p>
+          <w:pPr>
+            <w:pStyle w:val="TOC2"/>
+            <w:tabs>
+              <w:tab w:val="right" w:leader="dot" w:pos="13950"/>
+            </w:tabs>
+            <w:rPr>
+              <w:rFonts w:eastAsiaTheme="minorEastAsia" w:cstheme="minorBidi"/>
+              <w:b w:val="0"/>
+              <w:bCs w:val="0"/>
+              <w:noProof/>
+              <w:sz w:val="24"/>
+              <w:szCs w:val="24"/>
+              <w:lang w:eastAsia="en-GB"/>
+            </w:rPr>
+          </w:pPr>
+          <w:hyperlink w:anchor="_Toc150274490" w:history="1">
+            <w:r>
+              <w:rPr>
+                <w:rStyle w:val="Hyperlink"/>
+                <w:noProof/>
+                <w:lang w:val="en-US"/>
+              </w:rPr>
+              <w:t>Issue: utilizing vector&lt;int&gt; - memory footprint</w:t>
+            </w:r>
+            <w:r>
+              <w:rPr>
+                <w:noProof/>
+                <w:webHidden/>
+              </w:rPr>
+              <w:tab/>
+            </w:r>
+            <w:r>
+              <w:rPr>
+                <w:noProof/>
+                <w:webHidden/>
+              </w:rPr>
+              <w:fldChar w:fldCharType="begin"/>
+            </w:r>
+            <w:r>
+              <w:rPr>
+                <w:noProof/>
+                <w:webHidden/>
+              </w:rPr>
+              <w:instrText xml:space="preserve"> PAGEREF _Toc150274490 \h </w:instrText>
+            </w:r>
+            <w:r>
+              <w:rPr>
+                <w:noProof/>
+                <w:webHidden/>
+              </w:rPr>
+            </w:r>
+            <w:r>
+              <w:rPr>
+                <w:noProof/>
+                <w:webHidden/>
+              </w:rPr>
+              <w:fldChar w:fldCharType="separate"/>
+            </w:r>
+            <w:r>
+              <w:rPr>
+                <w:noProof/>
+                <w:webHidden/>
+              </w:rPr>
+              <w:t>7</w:t>
+            </w:r>
+            <w:r>
+              <w:rPr>
+                <w:noProof/>
+                <w:webHidden/>
+              </w:rPr>
+              <w:fldChar w:fldCharType="end"/>
+            </w:r>
+          </w:hyperlink>
+        </w:p>
+        <w:p>
+          <w:pPr>
+            <w:pStyle w:val="TOC2"/>
+            <w:tabs>
+              <w:tab w:val="right" w:leader="dot" w:pos="13950"/>
+            </w:tabs>
+            <w:rPr>
+              <w:rFonts w:eastAsiaTheme="minorEastAsia" w:cstheme="minorBidi"/>
+              <w:b w:val="0"/>
+              <w:bCs w:val="0"/>
+              <w:noProof/>
+              <w:sz w:val="24"/>
+              <w:szCs w:val="24"/>
+              <w:lang w:eastAsia="en-GB"/>
+            </w:rPr>
+          </w:pPr>
+          <w:hyperlink w:anchor="_Toc150274491" w:history="1">
+            <w:r>
+              <w:rPr>
+                <w:rStyle w:val="Hyperlink"/>
+                <w:noProof/>
+                <w:lang w:val="en-US"/>
+              </w:rPr>
+              <w:t>Issue: inefficient way to identify primality of a number</w:t>
+            </w:r>
+            <w:r>
+              <w:rPr>
+                <w:noProof/>
+                <w:webHidden/>
+              </w:rPr>
+              <w:tab/>
+            </w:r>
+            <w:r>
+              <w:rPr>
+                <w:noProof/>
+                <w:webHidden/>
+              </w:rPr>
+              <w:fldChar w:fldCharType="begin"/>
+            </w:r>
+            <w:r>
+              <w:rPr>
+                <w:noProof/>
+                <w:webHidden/>
+              </w:rPr>
+              <w:instrText xml:space="preserve"> PAGEREF _Toc150274491 \h </w:instrText>
+            </w:r>
+            <w:r>
+              <w:rPr>
+                <w:noProof/>
+                <w:webHidden/>
+              </w:rPr>
+            </w:r>
+            <w:r>
+              <w:rPr>
+                <w:noProof/>
+                <w:webHidden/>
+              </w:rPr>
+              <w:fldChar w:fldCharType="separate"/>
+            </w:r>
+            <w:r>
+              <w:rPr>
+                <w:noProof/>
+                <w:webHidden/>
+              </w:rPr>
+              <w:t>8</w:t>
             </w:r>
             <w:r>
               <w:rPr>
@@ -495,7 +649,7 @@
               <w:lang w:eastAsia="en-GB"/>
             </w:rPr>
           </w:pPr>
-          <w:hyperlink w:anchor="_Toc150272411" w:history="1">
+          <w:hyperlink w:anchor="_Toc150274492" w:history="1">
             <w:r>
               <w:rPr>
                 <w:rStyle w:val="Hyperlink"/>
@@ -523,7 +677,7 @@
                 <w:noProof/>
                 <w:webHidden/>
               </w:rPr>
-              <w:instrText xml:space="preserve"> PAGEREF _Toc150272411 \h </w:instrText>
+              <w:instrText xml:space="preserve"> PAGEREF _Toc150274492 \h </w:instrText>
             </w:r>
             <w:r>
               <w:rPr>
@@ -543,7 +697,7 @@
                 <w:noProof/>
                 <w:webHidden/>
               </w:rPr>
-              <w:t>7</w:t>
+              <w:t>8</w:t>
             </w:r>
             <w:r>
               <w:rPr>
@@ -587,7 +741,7 @@
           <w:lang w:val="en-US"/>
         </w:rPr>
       </w:pPr>
-      <w:bookmarkStart w:id="0" w:name="_Toc150272406"/>
+      <w:bookmarkStart w:id="0" w:name="_Toc150274485"/>
       <w:r>
         <w:rPr>
           <w:lang w:val="en-US"/>
@@ -618,7 +772,7 @@
           <w:lang w:val="en-GB"/>
         </w:rPr>
       </w:pPr>
-      <w:bookmarkStart w:id="1" w:name="_Toc150272407"/>
+      <w:bookmarkStart w:id="1" w:name="_Toc150274486"/>
       <w:r>
         <w:rPr>
           <w:lang w:val="en-GB"/>
@@ -780,6 +934,7 @@
           <w:szCs w:val="26"/>
           <w:lang w:val="en-GB"/>
         </w:rPr>
+        <w:lastRenderedPageBreak/>
         <w:t>Additional `</w:t>
       </w:r>
       <w:proofErr w:type="spellStart"/>
@@ -972,7 +1127,6 @@
         <w:rPr>
           <w:color w:val="CF8E6D"/>
         </w:rPr>
-        <w:lastRenderedPageBreak/>
         <w:t xml:space="preserve">int </w:t>
       </w:r>
       <w:r>
@@ -1109,9 +1263,11 @@
           <w:szCs w:val="26"/>
           <w:lang w:val="en-GB"/>
         </w:rPr>
-        <w:t>` object</w:t>
-      </w:r>
-      <w:r>
+        <w:t>` object utilizes two additional vectors instead of storing a single int value:</w:t>
+      </w:r>
+    </w:p>
+    <w:p>
+      <w:pPr>
         <w:rPr>
           <w:rFonts w:ascii="AppleSystemUIFont" w:hAnsi="AppleSystemUIFont" w:cs="AppleSystemUIFont"/>
           <w:kern w:val="0"/>
@@ -1119,18 +1275,6 @@
           <w:szCs w:val="26"/>
           <w:lang w:val="en-GB"/>
         </w:rPr>
-        <w:t xml:space="preserve"> utilizes two additional vectors instead of storing a single int value:</w:t>
-      </w:r>
-    </w:p>
-    <w:p>
-      <w:pPr>
-        <w:rPr>
-          <w:rFonts w:ascii="AppleSystemUIFont" w:hAnsi="AppleSystemUIFont" w:cs="AppleSystemUIFont"/>
-          <w:kern w:val="0"/>
-          <w:sz w:val="26"/>
-          <w:szCs w:val="26"/>
-          <w:lang w:val="en-GB"/>
-        </w:rPr>
       </w:pPr>
     </w:p>
     <w:p>
@@ -1695,6 +1839,7 @@
         <w:rPr>
           <w:lang w:val="en-US"/>
         </w:rPr>
+        <w:lastRenderedPageBreak/>
         <w:t>and as we’re pushing numbers to `</w:t>
       </w:r>
       <w:proofErr w:type="spellStart"/>
@@ -1754,12 +1899,11 @@
           <w:lang w:val="en-US"/>
         </w:rPr>
       </w:pPr>
-      <w:bookmarkStart w:id="2" w:name="_Toc150272408"/>
-      <w:r>
-        <w:rPr>
-          <w:lang w:val="en-US"/>
-        </w:rPr>
-        <w:lastRenderedPageBreak/>
+      <w:bookmarkStart w:id="2" w:name="_Toc150274487"/>
+      <w:r>
+        <w:rPr>
+          <w:lang w:val="en-US"/>
+        </w:rPr>
         <w:t xml:space="preserve">Issue: Utilizing </w:t>
       </w:r>
       <w:proofErr w:type="gramStart"/>
@@ -2184,6 +2328,7 @@
         <w:rPr>
           <w:color w:val="CF8E6D"/>
         </w:rPr>
+        <w:lastRenderedPageBreak/>
         <w:t xml:space="preserve">if </w:t>
       </w:r>
       <w:r>
@@ -2274,7 +2419,7 @@
           <w:lang w:val="en-US"/>
         </w:rPr>
       </w:pPr>
-      <w:bookmarkStart w:id="3" w:name="_Toc150272409"/>
+      <w:bookmarkStart w:id="3" w:name="_Toc150274488"/>
       <w:r>
         <w:rPr>
           <w:lang w:val="en-US"/>
@@ -2610,7 +2755,6 @@
       </w:r>
     </w:p>
     <w:p/>
-    <w:p/>
     <w:p>
       <w:pPr>
         <w:pStyle w:val="Heading2"/>
@@ -2618,7 +2762,15 @@
           <w:lang w:val="en-US"/>
         </w:rPr>
       </w:pPr>
-      <w:bookmarkStart w:id="4" w:name="_Toc150272410"/>
+    </w:p>
+    <w:p>
+      <w:pPr>
+        <w:pStyle w:val="Heading2"/>
+        <w:rPr>
+          <w:lang w:val="en-US"/>
+        </w:rPr>
+      </w:pPr>
+      <w:bookmarkStart w:id="4" w:name="_Toc150274489"/>
       <w:r>
         <w:rPr>
           <w:lang w:val="en-US"/>
@@ -2801,7 +2953,7 @@
           <w:noProof/>
         </w:rPr>
         <w:drawing>
-          <wp:anchor distT="0" distB="0" distL="114300" distR="114300" simplePos="0" relativeHeight="251658240" behindDoc="0" locked="0" layoutInCell="1" allowOverlap="1" wp14:anchorId="216B3FF8" wp14:editId="3D17ED66">
+          <wp:anchor distT="0" distB="0" distL="114300" distR="114300" simplePos="0" relativeHeight="251658240" behindDoc="0" locked="0" layoutInCell="1" allowOverlap="1" wp14:anchorId="216B3FF8" wp14:editId="6D0C46E0">
             <wp:simplePos x="0" y="0"/>
             <wp:positionH relativeFrom="column">
               <wp:posOffset>0</wp:posOffset>
@@ -2883,7 +3035,7 @@
           <w:lang w:val="en-US"/>
         </w:rPr>
         <w:drawing>
-          <wp:anchor distT="0" distB="0" distL="114300" distR="114300" simplePos="0" relativeHeight="251659264" behindDoc="0" locked="0" layoutInCell="1" allowOverlap="1" wp14:anchorId="7F5B3083" wp14:editId="0D60292A">
+          <wp:anchor distT="0" distB="0" distL="114300" distR="114300" simplePos="0" relativeHeight="251659264" behindDoc="0" locked="0" layoutInCell="1" allowOverlap="1" wp14:anchorId="7F5B3083" wp14:editId="40E6B075">
             <wp:simplePos x="0" y="0"/>
             <wp:positionH relativeFrom="column">
               <wp:posOffset>0</wp:posOffset>
@@ -3061,7 +3213,6 @@
         <w:rPr>
           <w:lang w:val="en-US"/>
         </w:rPr>
-        <w:lastRenderedPageBreak/>
         <w:t>All threads are pushing identified prime numbers to an additional vector (which obviously increases memory footprint):</w:t>
       </w:r>
     </w:p>
@@ -3382,13 +3533,7 @@
         <w:rPr>
           <w:lang w:val="en-US"/>
         </w:rPr>
-        <w:t xml:space="preserve">Additional sorting is also required, </w:t>
-      </w:r>
-      <w:r>
-        <w:rPr>
-          <w:lang w:val="en-US"/>
-        </w:rPr>
-        <w:t xml:space="preserve">but </w:t>
+        <w:t xml:space="preserve">Additional sorting is also required, but </w:t>
       </w:r>
       <w:proofErr w:type="gramStart"/>
       <w:r>
@@ -3402,13 +3547,7 @@
         <w:rPr>
           <w:lang w:val="en-US"/>
         </w:rPr>
-        <w:t xml:space="preserve"> complexity is neglectable compared to the algorithms itself</w:t>
-      </w:r>
-      <w:r>
-        <w:rPr>
-          <w:lang w:val="en-US"/>
-        </w:rPr>
-        <w:t>:</w:t>
+        <w:t xml:space="preserve"> complexity is neglectable compared to the algorithms itself:</w:t>
       </w:r>
     </w:p>
     <w:p>
@@ -3458,7 +3597,7 @@
           <w:lang w:val="en-US"/>
         </w:rPr>
         <w:drawing>
-          <wp:anchor distT="0" distB="0" distL="114300" distR="114300" simplePos="0" relativeHeight="251660288" behindDoc="0" locked="0" layoutInCell="1" allowOverlap="1" wp14:anchorId="217F3959" wp14:editId="75A01D2F">
+          <wp:anchor distT="0" distB="0" distL="114300" distR="114300" simplePos="0" relativeHeight="251660288" behindDoc="0" locked="0" layoutInCell="1" allowOverlap="1" wp14:anchorId="217F3959" wp14:editId="17696224">
             <wp:simplePos x="0" y="0"/>
             <wp:positionH relativeFrom="column">
               <wp:posOffset>0</wp:posOffset>
@@ -3579,7 +3718,7 @@
           <w:lang w:val="en-US"/>
         </w:rPr>
         <w:drawing>
-          <wp:anchor distT="0" distB="0" distL="114300" distR="114300" simplePos="0" relativeHeight="251661312" behindDoc="0" locked="0" layoutInCell="1" allowOverlap="1" wp14:anchorId="6BA92DAA" wp14:editId="73499E41">
+          <wp:anchor distT="0" distB="0" distL="114300" distR="114300" simplePos="0" relativeHeight="251661312" behindDoc="0" locked="0" layoutInCell="1" allowOverlap="1" wp14:anchorId="6BA92DAA" wp14:editId="75494859">
             <wp:simplePos x="0" y="0"/>
             <wp:positionH relativeFrom="column">
               <wp:posOffset>0</wp:posOffset>
@@ -3709,6 +3848,500 @@
     </w:p>
     <w:p>
       <w:pPr>
+        <w:pStyle w:val="Heading2"/>
+        <w:rPr>
+          <w:lang w:val="en-US"/>
+        </w:rPr>
+      </w:pPr>
+      <w:bookmarkStart w:id="5" w:name="_Toc150274490"/>
+      <w:r>
+        <w:rPr>
+          <w:lang w:val="en-US"/>
+        </w:rPr>
+        <w:t>Issue: utilizing vector&lt;int&gt; - memory footprint</w:t>
+      </w:r>
+      <w:bookmarkEnd w:id="5"/>
+    </w:p>
+    <w:p>
+      <w:pPr>
+        <w:rPr>
+          <w:lang w:val="en-US"/>
+        </w:rPr>
+      </w:pPr>
+    </w:p>
+    <w:p>
+      <w:pPr>
+        <w:rPr>
+          <w:lang w:val="en-US"/>
+        </w:rPr>
+      </w:pPr>
+      <w:r>
+        <w:rPr>
+          <w:lang w:val="en-US"/>
+        </w:rPr>
+        <w:t xml:space="preserve">There’re more optimal structures that can be used instead of </w:t>
+      </w:r>
+      <w:r>
+        <w:rPr>
+          <w:i/>
+          <w:iCs/>
+          <w:lang w:val="en-US"/>
+        </w:rPr>
+        <w:t>vector&lt;int&gt;:</w:t>
+      </w:r>
+    </w:p>
+    <w:p>
+      <w:pPr>
+        <w:pStyle w:val="HTMLPreformatted"/>
+        <w:shd w:val="clear" w:color="auto" w:fill="1E1F22"/>
+        <w:rPr>
+          <w:color w:val="BCBEC4"/>
+        </w:rPr>
+      </w:pPr>
+      <w:r>
+        <w:rPr>
+          <w:color w:val="BCBEC4"/>
+        </w:rPr>
+        <w:t>std::vector&lt;</w:t>
+      </w:r>
+      <w:r>
+        <w:rPr>
+          <w:color w:val="CF8E6D"/>
+        </w:rPr>
+        <w:t>int</w:t>
+      </w:r>
+      <w:r>
+        <w:rPr>
+          <w:color w:val="BCBEC4"/>
+        </w:rPr>
+        <w:t>&gt; primeNumbers;</w:t>
+      </w:r>
+    </w:p>
+    <w:p>
+      <w:pPr>
+        <w:rPr>
+          <w:lang w:val="en-US"/>
+        </w:rPr>
+      </w:pPr>
+    </w:p>
+    <w:p>
+      <w:pPr>
+        <w:rPr>
+          <w:lang w:val="en-US"/>
+        </w:rPr>
+      </w:pPr>
+      <w:hyperlink r:id="rId12" w:history="1">
+        <w:r>
+          <w:rPr>
+            <w:rStyle w:val="Hyperlink"/>
+            <w:i/>
+            <w:iCs/>
+            <w:lang w:val="en-US"/>
+          </w:rPr>
+          <w:t>vector&lt;bool&gt;</w:t>
+        </w:r>
+      </w:hyperlink>
+      <w:r>
+        <w:rPr>
+          <w:i/>
+          <w:iCs/>
+          <w:lang w:val="en-US"/>
+        </w:rPr>
+        <w:t xml:space="preserve"> </w:t>
+      </w:r>
+      <w:r>
+        <w:rPr>
+          <w:lang w:val="en-US"/>
+        </w:rPr>
+        <w:t>is optimized in a way to use 1 bit per value and we can use it:</w:t>
+      </w:r>
+    </w:p>
+    <w:p>
+      <w:pPr>
+        <w:pStyle w:val="HTMLPreformatted"/>
+        <w:shd w:val="clear" w:color="auto" w:fill="1E1F22"/>
+        <w:rPr>
+          <w:color w:val="BCBEC4"/>
+        </w:rPr>
+      </w:pPr>
+      <w:r>
+        <w:rPr>
+          <w:color w:val="B5B6E3"/>
+        </w:rPr>
+        <w:t>std</w:t>
+      </w:r>
+      <w:r>
+        <w:rPr>
+          <w:color w:val="BCBEC4"/>
+        </w:rPr>
+        <w:t>::</w:t>
+      </w:r>
+      <w:r>
+        <w:rPr>
+          <w:color w:val="B5B6E3"/>
+        </w:rPr>
+        <w:t>vector</w:t>
+      </w:r>
+      <w:r>
+        <w:rPr>
+          <w:color w:val="BCBEC4"/>
+        </w:rPr>
+        <w:t>&lt;</w:t>
+      </w:r>
+      <w:r>
+        <w:rPr>
+          <w:color w:val="CF8E6D"/>
+        </w:rPr>
+        <w:t>bool</w:t>
+      </w:r>
+      <w:r>
+        <w:rPr>
+          <w:color w:val="BCBEC4"/>
+        </w:rPr>
+        <w:t xml:space="preserve">&gt; isPrime(maxPrime + </w:t>
+      </w:r>
+      <w:r>
+        <w:rPr>
+          <w:color w:val="2AACB8"/>
+        </w:rPr>
+        <w:t>1L</w:t>
+      </w:r>
+      <w:r>
+        <w:rPr>
+          <w:color w:val="BCBEC4"/>
+        </w:rPr>
+        <w:t xml:space="preserve">, </w:t>
+      </w:r>
+      <w:r>
+        <w:rPr>
+          <w:color w:val="CF8E6D"/>
+        </w:rPr>
+        <w:t>true</w:t>
+      </w:r>
+      <w:r>
+        <w:rPr>
+          <w:color w:val="BCBEC4"/>
+        </w:rPr>
+        <w:t>);</w:t>
+      </w:r>
+    </w:p>
+    <w:p>
+      <w:pPr>
+        <w:rPr>
+          <w:lang w:val="en-US"/>
+        </w:rPr>
+      </w:pPr>
+      <w:r>
+        <w:rPr>
+          <w:lang w:val="en-US"/>
+        </w:rPr>
+        <w:t xml:space="preserve">index of an element will represent the number while </w:t>
+      </w:r>
+      <w:proofErr w:type="spellStart"/>
+      <w:r>
+        <w:rPr>
+          <w:lang w:val="en-US"/>
+        </w:rPr>
+        <w:t>bool</w:t>
+      </w:r>
+      <w:proofErr w:type="spellEnd"/>
+      <w:r>
+        <w:rPr>
+          <w:lang w:val="en-US"/>
+        </w:rPr>
+        <w:t xml:space="preserve"> value will indicate whether number is a prime.</w:t>
+      </w:r>
+    </w:p>
+    <w:p>
+      <w:pPr>
+        <w:rPr>
+          <w:lang w:val="en-US"/>
+        </w:rPr>
+      </w:pPr>
+    </w:p>
+    <w:p>
+      <w:pPr>
+        <w:pStyle w:val="Heading2"/>
+        <w:rPr>
+          <w:lang w:val="en-US"/>
+        </w:rPr>
+      </w:pPr>
+      <w:bookmarkStart w:id="6" w:name="_Toc150274491"/>
+      <w:r>
+        <w:rPr>
+          <w:lang w:val="en-US"/>
+        </w:rPr>
+        <w:t>Issue: inefficient way to identify primality of a number</w:t>
+      </w:r>
+      <w:bookmarkEnd w:id="6"/>
+    </w:p>
+    <w:p>
+      <w:pPr>
+        <w:rPr>
+          <w:lang w:val="en-US"/>
+        </w:rPr>
+      </w:pPr>
+    </w:p>
+    <w:p>
+      <w:pPr>
+        <w:rPr>
+          <w:lang w:val="en-US"/>
+        </w:rPr>
+      </w:pPr>
+      <w:r>
+        <w:rPr>
+          <w:lang w:val="en-US"/>
+        </w:rPr>
+        <w:t xml:space="preserve">Instead of doing a check that number is not divisible by any number lower than its square root, we can check it against only already known prime numbers. What </w:t>
+      </w:r>
+      <w:proofErr w:type="gramStart"/>
+      <w:r>
+        <w:rPr>
+          <w:lang w:val="en-US"/>
+        </w:rPr>
+        <w:t>is</w:t>
+      </w:r>
+      <w:proofErr w:type="gramEnd"/>
+      <w:r>
+        <w:rPr>
+          <w:lang w:val="en-US"/>
+        </w:rPr>
+        <w:t xml:space="preserve"> moreover, it turns out that if numbers wasn’t marked as non-prime while checking previously identified prime numbers, it means it is a prime. Thus, we can simply iterate over </w:t>
+      </w:r>
+      <w:r>
+        <w:rPr>
+          <w:i/>
+          <w:iCs/>
+          <w:lang w:val="en-US"/>
+        </w:rPr>
+        <w:t>vector&lt;bool&gt;</w:t>
+      </w:r>
+      <w:r>
+        <w:rPr>
+          <w:i/>
+          <w:iCs/>
+          <w:lang w:val="en-US"/>
+        </w:rPr>
+        <w:t xml:space="preserve"> </w:t>
+      </w:r>
+      <w:r>
+        <w:rPr>
+          <w:lang w:val="en-US"/>
+        </w:rPr>
+        <w:t>and cross-out multiples of known primes starting from 3</w:t>
+      </w:r>
+      <w:r>
+        <w:rPr>
+          <w:lang w:val="en-US"/>
+        </w:rPr>
+        <w:t xml:space="preserve"> (skipping even numbers as they are non-primes by default):</w:t>
+      </w:r>
+    </w:p>
+    <w:p>
+      <w:pPr>
+        <w:pStyle w:val="HTMLPreformatted"/>
+        <w:shd w:val="clear" w:color="auto" w:fill="1E1F22"/>
+        <w:rPr>
+          <w:color w:val="BCBEC4"/>
+        </w:rPr>
+      </w:pPr>
+      <w:r>
+        <w:rPr>
+          <w:color w:val="CF8E6D"/>
+        </w:rPr>
+        <w:t xml:space="preserve">for </w:t>
+      </w:r>
+      <w:r>
+        <w:rPr>
+          <w:color w:val="BCBEC4"/>
+        </w:rPr>
+        <w:t>(</w:t>
+      </w:r>
+      <w:r>
+        <w:rPr>
+          <w:color w:val="CF8E6D"/>
+        </w:rPr>
+        <w:t xml:space="preserve">int </w:t>
+      </w:r>
+      <w:r>
+        <w:rPr>
+          <w:color w:val="BCBEC4"/>
+        </w:rPr>
+        <w:t xml:space="preserve">candidate = </w:t>
+      </w:r>
+      <w:r>
+        <w:rPr>
+          <w:color w:val="2AACB8"/>
+        </w:rPr>
+        <w:t>3</w:t>
+      </w:r>
+      <w:r>
+        <w:rPr>
+          <w:color w:val="BCBEC4"/>
+        </w:rPr>
+        <w:t xml:space="preserve">; candidate &lt;= sqrtMaxPrime; candidate += </w:t>
+      </w:r>
+      <w:r>
+        <w:rPr>
+          <w:color w:val="2AACB8"/>
+        </w:rPr>
+        <w:t>2</w:t>
+      </w:r>
+      <w:r>
+        <w:rPr>
+          <w:color w:val="BCBEC4"/>
+        </w:rPr>
+        <w:t>) {</w:t>
+      </w:r>
+      <w:r>
+        <w:rPr>
+          <w:color w:val="BCBEC4"/>
+        </w:rPr>
+        <w:br/>
+        <w:t xml:space="preserve">    </w:t>
+      </w:r>
+      <w:r>
+        <w:rPr>
+          <w:color w:val="CF8E6D"/>
+        </w:rPr>
+        <w:t xml:space="preserve">if </w:t>
+      </w:r>
+      <w:r>
+        <w:rPr>
+          <w:color w:val="BCBEC4"/>
+        </w:rPr>
+        <w:t>(isPrime</w:t>
+      </w:r>
+      <w:r>
+        <w:rPr>
+          <w:color w:val="5F8C8A"/>
+        </w:rPr>
+        <w:t>[</w:t>
+      </w:r>
+      <w:r>
+        <w:rPr>
+          <w:color w:val="BCBEC4"/>
+        </w:rPr>
+        <w:t>candidate</w:t>
+      </w:r>
+      <w:r>
+        <w:rPr>
+          <w:color w:val="5F8C8A"/>
+        </w:rPr>
+        <w:t>]</w:t>
+      </w:r>
+      <w:r>
+        <w:rPr>
+          <w:color w:val="BCBEC4"/>
+        </w:rPr>
+        <w:t>) {</w:t>
+      </w:r>
+      <w:r>
+        <w:rPr>
+          <w:color w:val="BCBEC4"/>
+        </w:rPr>
+        <w:br/>
+        <w:t xml:space="preserve">        </w:t>
+      </w:r>
+      <w:r>
+        <w:rPr>
+          <w:color w:val="CF8E6D"/>
+        </w:rPr>
+        <w:t xml:space="preserve">for </w:t>
+      </w:r>
+      <w:r>
+        <w:rPr>
+          <w:color w:val="BCBEC4"/>
+        </w:rPr>
+        <w:t>(</w:t>
+      </w:r>
+      <w:r>
+        <w:rPr>
+          <w:color w:val="CF8E6D"/>
+        </w:rPr>
+        <w:t xml:space="preserve">long </w:t>
+      </w:r>
+      <w:r>
+        <w:rPr>
+          <w:color w:val="BCBEC4"/>
+        </w:rPr>
+        <w:t>primeMultiple = candidate * candidate; primeMultiple &lt;= maxPrime; primeMultiple += candidate) {</w:t>
+      </w:r>
+      <w:r>
+        <w:rPr>
+          <w:color w:val="BCBEC4"/>
+        </w:rPr>
+        <w:br/>
+        <w:t xml:space="preserve">            isPrime</w:t>
+      </w:r>
+      <w:r>
+        <w:rPr>
+          <w:color w:val="5F8C8A"/>
+        </w:rPr>
+        <w:t>[</w:t>
+      </w:r>
+      <w:r>
+        <w:rPr>
+          <w:color w:val="BCBEC4"/>
+        </w:rPr>
+        <w:t>primeMultiple</w:t>
+      </w:r>
+      <w:r>
+        <w:rPr>
+          <w:color w:val="5F8C8A"/>
+        </w:rPr>
+        <w:t xml:space="preserve">] = </w:t>
+      </w:r>
+      <w:r>
+        <w:rPr>
+          <w:color w:val="CF8E6D"/>
+        </w:rPr>
+        <w:t>false</w:t>
+      </w:r>
+      <w:r>
+        <w:rPr>
+          <w:color w:val="BCBEC4"/>
+        </w:rPr>
+        <w:t>;</w:t>
+      </w:r>
+      <w:r>
+        <w:rPr>
+          <w:color w:val="BCBEC4"/>
+        </w:rPr>
+        <w:br/>
+        <w:t xml:space="preserve">        }</w:t>
+      </w:r>
+      <w:r>
+        <w:rPr>
+          <w:color w:val="BCBEC4"/>
+        </w:rPr>
+        <w:br/>
+        <w:t xml:space="preserve">    }</w:t>
+      </w:r>
+      <w:r>
+        <w:rPr>
+          <w:color w:val="BCBEC4"/>
+        </w:rPr>
+        <w:br/>
+        <w:t>}</w:t>
+      </w:r>
+    </w:p>
+    <w:p/>
+    <w:p>
+      <w:pPr>
+        <w:rPr>
+          <w:lang w:val="en-US"/>
+        </w:rPr>
+      </w:pPr>
+      <w:r>
+        <w:rPr>
+          <w:lang w:val="en-US"/>
+        </w:rPr>
+        <w:t>which is basically an implementation of Sieve of Eratosthenes.</w:t>
+      </w:r>
+    </w:p>
+    <w:p>
+      <w:pPr>
         <w:rPr>
           <w:lang w:val="en-US"/>
         </w:rPr>
@@ -3721,14 +4354,14 @@
           <w:lang w:val="en-US"/>
         </w:rPr>
       </w:pPr>
-      <w:bookmarkStart w:id="5" w:name="_Toc150272411"/>
+      <w:bookmarkStart w:id="7" w:name="_Toc150274492"/>
       <w:r>
         <w:rPr>
           <w:lang w:val="en-US"/>
         </w:rPr>
         <w:t>Other issues</w:t>
       </w:r>
-      <w:bookmarkEnd w:id="5"/>
+      <w:bookmarkEnd w:id="7"/>
     </w:p>
     <w:p>
       <w:pPr>
@@ -3765,14 +4398,74 @@
         <w:rPr>
           <w:lang w:val="en-US"/>
         </w:rPr>
-        <w:t>Iterating over odd numbers only (all even numbers apart from 2 are not primes by default</w:t>
+        <w:t xml:space="preserve">Utilizing </w:t>
+      </w:r>
+      <w:r>
+        <w:rPr>
+          <w:lang w:val="en-US"/>
+        </w:rPr>
+        <w:t>bitwise</w:t>
+      </w:r>
+      <w:r>
+        <w:rPr>
+          <w:lang w:val="en-US"/>
+        </w:rPr>
+        <w:t xml:space="preserve"> operators instead of </w:t>
+      </w:r>
+      <w:r>
+        <w:rPr>
+          <w:lang w:val="en-US"/>
+        </w:rPr>
+        <w:t>arithmetic for int</w:t>
+      </w:r>
+      <w:r>
+        <w:rPr>
+          <w:lang w:val="en-US"/>
+        </w:rPr>
+        <w:t xml:space="preserve"> </w:t>
+      </w:r>
+      <w:r>
+        <w:rPr>
+          <w:lang w:val="en-US"/>
+        </w:rPr>
+        <w:t>[</w:t>
+      </w:r>
+      <w:r>
+        <w:rPr>
+          <w:lang w:val="en-US"/>
+        </w:rPr>
+        <w:t>`/`</w:t>
+      </w:r>
+      <w:r>
+        <w:rPr>
+          <w:lang w:val="en-US"/>
+        </w:rPr>
+        <w:t>,</w:t>
+      </w:r>
+      <w:r>
+        <w:rPr>
+          <w:lang w:val="en-US"/>
+        </w:rPr>
+        <w:t xml:space="preserve"> `%`</w:t>
+      </w:r>
+      <w:r>
+        <w:rPr>
+          <w:lang w:val="en-US"/>
+        </w:rPr>
+        <w:t>, `*`</w:t>
       </w:r>
       <w:proofErr w:type="gramStart"/>
       <w:r>
         <w:rPr>
           <w:lang w:val="en-US"/>
         </w:rPr>
-        <w:t>);</w:t>
+        <w:t>]</w:t>
+      </w:r>
+      <w:r>
+        <w:rPr>
+          <w:lang w:val="en-US"/>
+        </w:rPr>
+        <w:t>;</w:t>
       </w:r>
       <w:proofErr w:type="gramEnd"/>
     </w:p>
@@ -3791,35 +4484,13 @@
         <w:rPr>
           <w:lang w:val="en-US"/>
         </w:rPr>
-        <w:t>Using more memory efficient structures (</w:t>
-      </w:r>
-      <w:proofErr w:type="gramStart"/>
-      <w:r>
-        <w:rPr>
-          <w:lang w:val="en-US"/>
-        </w:rPr>
-        <w:t>e.g.</w:t>
-      </w:r>
-      <w:proofErr w:type="gramEnd"/>
-      <w:r>
-        <w:rPr>
-          <w:lang w:val="en-US"/>
-        </w:rPr>
-        <w:t xml:space="preserve"> </w:t>
-      </w:r>
-      <w:r>
-        <w:rPr>
-          <w:i/>
-          <w:iCs/>
-          <w:lang w:val="en-US"/>
-        </w:rPr>
-        <w:t>vector&lt;bool&gt;</w:t>
-      </w:r>
-      <w:r>
-        <w:rPr>
-          <w:lang w:val="en-US"/>
-        </w:rPr>
-        <w:t xml:space="preserve"> or custom structures);</w:t>
+        <w:t>Comprehensive segmentation with custom structures to avoid race conditions and a use of lock mechanism</w:t>
+      </w:r>
+      <w:r>
+        <w:rPr>
+          <w:lang w:val="en-US"/>
+        </w:rPr>
+        <w:t>.</w:t>
       </w:r>
     </w:p>
     <w:p>
@@ -3837,76 +4508,48 @@
         <w:rPr>
           <w:lang w:val="en-US"/>
         </w:rPr>
+        <w:t xml:space="preserve">Efficient work division (segmentation) between </w:t>
+      </w:r>
+      <w:proofErr w:type="gramStart"/>
+      <w:r>
+        <w:rPr>
+          <w:lang w:val="en-US"/>
+        </w:rPr>
+        <w:t>threads;</w:t>
+      </w:r>
+      <w:proofErr w:type="gramEnd"/>
+    </w:p>
+    <w:p>
+      <w:pPr>
+        <w:rPr>
+          <w:lang w:val="en-US"/>
+        </w:rPr>
+      </w:pPr>
+    </w:p>
+    <w:p>
+      <w:pPr>
+        <w:rPr>
+          <w:lang w:val="en-US"/>
+        </w:rPr>
+      </w:pPr>
+      <w:r>
+        <w:rPr>
+          <w:lang w:val="en-US"/>
+        </w:rPr>
         <w:lastRenderedPageBreak/>
-        <w:t xml:space="preserve">Utilizing bool operators instead of int </w:t>
-      </w:r>
-      <w:r>
-        <w:rPr>
-          <w:lang w:val="en-US"/>
-        </w:rPr>
-        <w:t>[</w:t>
-      </w:r>
-      <w:r>
-        <w:rPr>
-          <w:lang w:val="en-US"/>
-        </w:rPr>
-        <w:t>`/`</w:t>
-      </w:r>
-      <w:r>
-        <w:rPr>
-          <w:lang w:val="en-US"/>
-        </w:rPr>
-        <w:t>,</w:t>
-      </w:r>
-      <w:r>
-        <w:rPr>
-          <w:lang w:val="en-US"/>
-        </w:rPr>
-        <w:t xml:space="preserve"> `%`</w:t>
-      </w:r>
-      <w:r>
-        <w:rPr>
-          <w:lang w:val="en-US"/>
-        </w:rPr>
-        <w:t>, `*`</w:t>
-      </w:r>
-      <w:proofErr w:type="gramStart"/>
-      <w:r>
-        <w:rPr>
-          <w:lang w:val="en-US"/>
-        </w:rPr>
-        <w:t>]</w:t>
-      </w:r>
-      <w:r>
-        <w:rPr>
-          <w:lang w:val="en-US"/>
-        </w:rPr>
-        <w:t>;</w:t>
-      </w:r>
-      <w:proofErr w:type="gramEnd"/>
-    </w:p>
-    <w:p>
-      <w:pPr>
-        <w:pStyle w:val="ListParagraph"/>
-        <w:numPr>
-          <w:ilvl w:val="0"/>
-          <w:numId w:val="2"/>
-        </w:numPr>
-        <w:rPr>
-          <w:lang w:val="en-US"/>
-        </w:rPr>
-      </w:pPr>
-      <w:r>
-        <w:rPr>
-          <w:lang w:val="en-US"/>
-        </w:rPr>
-        <w:t>Comprehensive segmentation with custom structures to avoid race conditions and a use of lock mechanism</w:t>
-      </w:r>
-      <w:r>
-        <w:rPr>
-          <w:lang w:val="en-US"/>
-        </w:rPr>
-        <w:t>.</w:t>
+        <w:t xml:space="preserve">All these optimizations are </w:t>
+      </w:r>
+      <w:r>
+        <w:rPr>
+          <w:lang w:val="en-US"/>
+        </w:rPr>
+        <w:t>applied</w:t>
+      </w:r>
+      <w:r>
+        <w:rPr>
+          <w:lang w:val="en-US"/>
+        </w:rPr>
+        <w:t xml:space="preserve"> in further versions implementations (single-threaded v5, multi-threaded v6, v7, v8).</w:t>
       </w:r>
     </w:p>
     <w:sectPr>
@@ -3978,7 +4621,7 @@
   <w:abstractNum w:abstractNumId="1" w15:restartNumberingAfterBreak="0">
     <w:nsid w:val="3EAE470B"/>
     <w:multiLevelType w:val="hybridMultilevel"/>
-    <w:tmpl w:val="7938CE7E"/>
+    <w:tmpl w:val="44AE3DAC"/>
     <w:lvl w:ilvl="0" w:tplc="0809000F">
       <w:start w:val="1"/>
       <w:numFmt w:val="decimal"/>

</xml_diff>